<commit_message>
Sistemato documento latex SW (vedere se inserire esempi)
</commit_message>
<xml_diff>
--- a/Service worker/fonti.docx
+++ b/Service worker/fonti.docx
@@ -78,10 +78,13 @@
           <w:rStyle w:val="Collegamentoipertestuale"/>
         </w:rPr>
       </w:pPr>
-      <w:bookmarkStart w:id="0" w:name="_GoBack"/>
-      <w:bookmarkEnd w:id="0"/>
-    </w:p>
-    <w:p>
+    </w:p>
+    <w:p>
+      <w:pPr>
+        <w:rPr>
+          <w:rStyle w:val="Collegamentoipertestuale"/>
+        </w:rPr>
+      </w:pPr>
       <w:hyperlink r:id="rId8" w:history="1">
         <w:r>
           <w:rPr>
@@ -91,6 +94,80 @@
         </w:r>
       </w:hyperlink>
     </w:p>
+    <w:p/>
+    <w:p>
+      <w:r>
+        <w:t>MOZILLA APP</w:t>
+      </w:r>
+    </w:p>
+    <w:p>
+      <w:pPr>
+        <w:rPr>
+          <w:rStyle w:val="Collegamentoipertestuale"/>
+        </w:rPr>
+      </w:pPr>
+      <w:hyperlink r:id="rId9" w:history="1">
+        <w:r>
+          <w:rPr>
+            <w:rStyle w:val="Collegamentoipertestuale"/>
+          </w:rPr>
+          <w:t>https://serviceworke.rs/</w:t>
+        </w:r>
+      </w:hyperlink>
+    </w:p>
+    <w:p>
+      <w:pPr>
+        <w:rPr>
+          <w:rStyle w:val="Collegamentoipertestuale"/>
+          <w:color w:val="000000" w:themeColor="text1"/>
+          <w:u w:val="none"/>
+        </w:rPr>
+      </w:pPr>
+      <w:r>
+        <w:rPr>
+          <w:rStyle w:val="Collegamentoipertestuale"/>
+          <w:color w:val="000000" w:themeColor="text1"/>
+          <w:u w:val="none"/>
+        </w:rPr>
+        <w:t>PWA</w:t>
+      </w:r>
+    </w:p>
+    <w:p>
+      <w:pPr>
+        <w:rPr>
+          <w:rStyle w:val="Collegamentoipertestuale"/>
+        </w:rPr>
+      </w:pPr>
+      <w:hyperlink r:id="rId10" w:history="1">
+        <w:r>
+          <w:rPr>
+            <w:rStyle w:val="Collegamentoipertestuale"/>
+          </w:rPr>
+          <w:t>https://blog.goodbarber.com/it/I-Service-Worker_a555.html</w:t>
+        </w:r>
+      </w:hyperlink>
+    </w:p>
+    <w:p>
+      <w:r>
+        <w:t>GUIDA COMPLETA</w:t>
+      </w:r>
+    </w:p>
+    <w:p>
+      <w:hyperlink r:id="rId11" w:history="1">
+        <w:r>
+          <w:rPr>
+            <w:rStyle w:val="Collegamentoipertestuale"/>
+          </w:rPr>
+          <w:t>https://www.speedywordpress.it/guida-completa-ai-service-worker-javascript/#Strategie_di_caching</w:t>
+        </w:r>
+      </w:hyperlink>
+    </w:p>
+    <w:p>
+      <w:bookmarkStart w:id="0" w:name="_GoBack"/>
+      <w:bookmarkEnd w:id="0"/>
+    </w:p>
+    <w:p/>
+    <w:p/>
     <w:p/>
     <w:p/>
     <w:p/>

</xml_diff>